<commit_message>
fixed generation of docx headers
</commit_message>
<xml_diff>
--- a/backend/src/src-licenseinfo/src/main/resources/templateFrontpageContent.docx
+++ b/backend/src/src-licenseinfo/src/main/resources/templateFrontpageContent.docx
@@ -16,6 +16,8 @@
       <w:pPr>
         <w:pStyle w:val="Title"/>
       </w:pPr>
+      <w:bookmarkStart w:id="0" w:name="_GoBack"/>
+      <w:bookmarkEnd w:id="0"/>
     </w:p>
     <w:p>
       <w:pPr>
@@ -27,10 +29,7 @@
         <w:pStyle w:val="Title"/>
       </w:pPr>
       <w:r>
-        <w:t>Open Source Software Attributions for project</w:t>
-      </w:r>
-      <w:r>
-        <w:t xml:space="preserve"> </w:t>
+        <w:t xml:space="preserve">Open Source Software Attributions for project </w:t>
       </w:r>
       <w:r>
         <w:t>“$”</w:t>
@@ -40,30 +39,30 @@
       <w:pPr>
         <w:pStyle w:val="Heading1"/>
       </w:pPr>
-      <w:bookmarkStart w:id="0" w:name="_Toc457954308"/>
+      <w:bookmarkStart w:id="1" w:name="_Toc457954308"/>
       <w:r>
         <w:t>$Heading1</w:t>
       </w:r>
-      <w:bookmarkEnd w:id="0"/>
+      <w:bookmarkEnd w:id="1"/>
     </w:p>
     <w:p/>
     <w:p>
       <w:pPr>
         <w:pStyle w:val="Heading2"/>
       </w:pPr>
-      <w:bookmarkStart w:id="1" w:name="_Toc457954309"/>
+      <w:bookmarkStart w:id="2" w:name="_Toc457954309"/>
       <w:r>
         <w:t>$Heading2</w:t>
       </w:r>
-      <w:bookmarkEnd w:id="1"/>
+      <w:bookmarkEnd w:id="2"/>
     </w:p>
     <w:p/>
     <w:p>
-      <w:bookmarkStart w:id="2" w:name="_Toc457950000"/>
+      <w:bookmarkStart w:id="3" w:name="_Toc457950000"/>
       <w:r>
         <w:t>This document is provided as part of the fulfillment of OSS license conditions and does not require users to take any action before or while using the product.</w:t>
       </w:r>
-      <w:bookmarkEnd w:id="2"/>
+      <w:bookmarkEnd w:id="3"/>
     </w:p>
     <w:p>
       <w:pPr>
@@ -122,6 +121,7 @@
           <w:sz w:val="28"/>
           <w:szCs w:val="28"/>
         </w:rPr>
+        <w:lastRenderedPageBreak/>
         <w:t>Please update the table of cont</w:t>
       </w:r>
       <w:r>
@@ -136,6 +136,12 @@
     </w:p>
     <w:sdt>
       <w:sdtPr>
+        <w:rPr>
+          <w:rFonts w:asciiTheme="minorHAnsi" w:eastAsiaTheme="minorHAnsi" w:hAnsiTheme="minorHAnsi" w:cstheme="minorBidi"/>
+          <w:color w:val="auto"/>
+          <w:sz w:val="22"/>
+          <w:szCs w:val="22"/>
+        </w:rPr>
         <w:id w:val="-921949059"/>
         <w:docPartObj>
           <w:docPartGallery w:val="Table of Contents"/>
@@ -144,13 +150,9 @@
       </w:sdtPr>
       <w:sdtEndPr>
         <w:rPr>
-          <w:rFonts w:asciiTheme="minorHAnsi" w:eastAsiaTheme="minorHAnsi" w:hAnsiTheme="minorHAnsi" w:cstheme="minorBidi"/>
           <w:b/>
           <w:bCs/>
           <w:noProof/>
-          <w:color w:val="auto"/>
-          <w:sz w:val="22"/>
-          <w:szCs w:val="22"/>
         </w:rPr>
       </w:sdtEndPr>
       <w:sdtContent>
@@ -264,8 +266,6 @@
       <w:r>
         <w:br w:type="page"/>
       </w:r>
-      <w:bookmarkStart w:id="3" w:name="_GoBack"/>
-      <w:bookmarkEnd w:id="3"/>
     </w:p>
     <w:p>
       <w:pPr>
@@ -275,6 +275,7 @@
       <w:bookmarkStart w:id="4" w:name="_Toc457950001"/>
       <w:bookmarkStart w:id="5" w:name="_Toc457954310"/>
       <w:r>
+        <w:lastRenderedPageBreak/>
         <w:t>List of used Open Source Components</w:t>
       </w:r>
       <w:bookmarkEnd w:id="4"/>
@@ -310,7 +311,8 @@
       </w:pPr>
     </w:p>
     <w:sectPr>
-      <w:footerReference w:type="default" r:id="rId7"/>
+      <w:headerReference w:type="default" r:id="rId7"/>
+      <w:footerReference w:type="default" r:id="rId8"/>
       <w:pgSz w:w="12240" w:h="15840"/>
       <w:pgMar w:top="1440" w:right="1440" w:bottom="1440" w:left="1440" w:header="720" w:footer="720" w:gutter="0"/>
       <w:cols w:space="720"/>
@@ -379,7 +381,7 @@
           <w:rPr>
             <w:noProof/>
           </w:rPr>
-          <w:t>2</w:t>
+          <w:t>3</w:t>
         </w:r>
         <w:r>
           <w:rPr>
@@ -421,6 +423,19 @@
     </w:p>
   </w:footnote>
 </w:footnotes>
+</file>
+
+<file path=word/header1.xml><?xml version="1.0" encoding="utf-8"?>
+<w:hdr xmlns:wpc="http://schemas.microsoft.com/office/word/2010/wordprocessingCanvas" xmlns:cx="http://schemas.microsoft.com/office/drawing/2014/chartex" xmlns:cx1="http://schemas.microsoft.com/office/drawing/2015/9/8/chartex" xmlns:cx2="http://schemas.microsoft.com/office/drawing/2015/10/21/chartex" xmlns:mc="http://schemas.openxmlformats.org/markup-compatibility/2006" xmlns:o="urn:schemas-microsoft-com:office:office" xmlns:r="http://schemas.openxmlformats.org/officeDocument/2006/relationships" xmlns:m="http://schemas.openxmlformats.org/officeDocument/2006/math" xmlns:v="urn:schemas-microsoft-com:vml" xmlns:wp14="http://schemas.microsoft.com/office/word/2010/wordprocessingDrawing" xmlns:wp="http://schemas.openxmlformats.org/drawingml/2006/wordprocessingDrawing" xmlns:w10="urn:schemas-microsoft-com:office:word" xmlns:w="http://schemas.openxmlformats.org/wordprocessingml/2006/main" xmlns:w14="http://schemas.microsoft.com/office/word/2010/wordml" xmlns:w15="http://schemas.microsoft.com/office/word/2012/wordml" xmlns:w16se="http://schemas.microsoft.com/office/word/2015/wordml/symex" xmlns:wpg="http://schemas.microsoft.com/office/word/2010/wordprocessingGroup" xmlns:wpi="http://schemas.microsoft.com/office/word/2010/wordprocessingInk" xmlns:wne="http://schemas.microsoft.com/office/word/2006/wordml" xmlns:wps="http://schemas.microsoft.com/office/word/2010/wordprocessingShape" mc:Ignorable="w14 w15 w16se wp14">
+  <w:p>
+    <w:pPr>
+      <w:pStyle w:val="Header"/>
+    </w:pPr>
+    <w:r>
+      <w:t xml:space="preserve">OSS Attributions for project “$” </w:t>
+    </w:r>
+  </w:p>
+</w:hdr>
 </file>
 
 <file path=word/styles.xml><?xml version="1.0" encoding="utf-8"?>
@@ -1392,7 +1407,7 @@
 </file>
 
 <file path=customXml/itemProps1.xml><?xml version="1.0" encoding="utf-8"?>
-<ds:datastoreItem xmlns:ds="http://schemas.openxmlformats.org/officeDocument/2006/customXml" ds:itemID="{BE8C6497-3CB8-420D-B89A-B1A05D217E16}">
+<ds:datastoreItem xmlns:ds="http://schemas.openxmlformats.org/officeDocument/2006/customXml" ds:itemID="{990601C8-455F-40BF-8305-150B3D09D37C}">
   <ds:schemaRefs>
     <ds:schemaRef ds:uri="http://schemas.openxmlformats.org/officeDocument/2006/bibliography"/>
   </ds:schemaRefs>

</xml_diff>

<commit_message>
template for docx license info output adjusted
</commit_message>
<xml_diff>
--- a/backend/src/src-licenseinfo/src/main/resources/templateFrontpageContent.docx
+++ b/backend/src/src-licenseinfo/src/main/resources/templateFrontpageContent.docx
@@ -16,53 +16,60 @@
       <w:pPr>
         <w:pStyle w:val="Title"/>
       </w:pPr>
-      <w:bookmarkStart w:id="0" w:name="_GoBack"/>
+    </w:p>
+    <w:p>
+      <w:pPr>
+        <w:pStyle w:val="Title"/>
+      </w:pPr>
+    </w:p>
+    <w:p>
+      <w:pPr>
+        <w:pStyle w:val="Title"/>
+      </w:pPr>
+      <w:r>
+        <w:t xml:space="preserve">Open Source </w:t>
+      </w:r>
+      <w:r>
+        <w:t>Notices</w:t>
+      </w:r>
+      <w:r>
+        <w:t xml:space="preserve"> for project </w:t>
+      </w:r>
+      <w:r>
+        <w:t>“$”</w:t>
+      </w:r>
+    </w:p>
+    <w:p>
+      <w:pPr>
+        <w:pStyle w:val="Heading1"/>
+      </w:pPr>
+      <w:bookmarkStart w:id="0" w:name="_Toc457954308"/>
+      <w:r>
+        <w:t>$Heading1</w:t>
+      </w:r>
       <w:bookmarkEnd w:id="0"/>
     </w:p>
-    <w:p>
-      <w:pPr>
-        <w:pStyle w:val="Title"/>
-      </w:pPr>
-    </w:p>
-    <w:p>
-      <w:pPr>
-        <w:pStyle w:val="Title"/>
-      </w:pPr>
-      <w:r>
-        <w:t xml:space="preserve">Open Source Software Attributions for project </w:t>
-      </w:r>
-      <w:r>
-        <w:t>“$”</w:t>
-      </w:r>
-    </w:p>
-    <w:p>
-      <w:pPr>
-        <w:pStyle w:val="Heading1"/>
-      </w:pPr>
-      <w:bookmarkStart w:id="1" w:name="_Toc457954308"/>
-      <w:r>
-        <w:t>$Heading1</w:t>
+    <w:p/>
+    <w:p>
+      <w:pPr>
+        <w:pStyle w:val="Heading2"/>
+      </w:pPr>
+      <w:bookmarkStart w:id="1" w:name="_Toc457954309"/>
+      <w:r>
+        <w:t>$Heading2</w:t>
       </w:r>
       <w:bookmarkEnd w:id="1"/>
     </w:p>
     <w:p/>
     <w:p>
-      <w:pPr>
-        <w:pStyle w:val="Heading2"/>
-      </w:pPr>
-      <w:bookmarkStart w:id="2" w:name="_Toc457954309"/>
-      <w:r>
-        <w:t>$Heading2</w:t>
+      <w:bookmarkStart w:id="2" w:name="_Toc457950000"/>
+      <w:r>
+        <w:t>This document</w:t>
+      </w:r>
+      <w:r>
+        <w:t xml:space="preserve"> contains license and copyright information of open source components used in the application.</w:t>
       </w:r>
       <w:bookmarkEnd w:id="2"/>
-    </w:p>
-    <w:p/>
-    <w:p>
-      <w:bookmarkStart w:id="3" w:name="_Toc457950000"/>
-      <w:r>
-        <w:t>This document is provided as part of the fulfillment of OSS license conditions and does not require users to take any action before or while using the product.</w:t>
-      </w:r>
-      <w:bookmarkEnd w:id="3"/>
     </w:p>
     <w:p>
       <w:pPr>
@@ -87,8 +94,19 @@
           <w:sz w:val="28"/>
           <w:szCs w:val="28"/>
         </w:rPr>
-        <w:t>Notice: This is a draft copy of the attribution document. The project team shall fill-in the information wherever required and also verifies the document for completeness. This notice shall be removed once the document is finalized.</w:t>
-      </w:r>
+        <w:t>Notice: This is a draft</w:t>
+      </w:r>
+      <w:r>
+        <w:rPr>
+          <w:b/>
+          <w:color w:val="C00000"/>
+          <w:sz w:val="28"/>
+          <w:szCs w:val="28"/>
+        </w:rPr>
+        <w:t>! Verify the document for completeness and adjust if required. Remove this notice if the document is finalized.</w:t>
+      </w:r>
+      <w:bookmarkStart w:id="3" w:name="_GoBack"/>
+      <w:bookmarkEnd w:id="3"/>
       <w:r>
         <w:rPr>
           <w:b/>
@@ -432,7 +450,13 @@
       <w:pStyle w:val="Header"/>
     </w:pPr>
     <w:r>
-      <w:t xml:space="preserve">OSS Attributions for project “$” </w:t>
+      <w:t xml:space="preserve">OSS </w:t>
+    </w:r>
+    <w:r>
+      <w:t>Notices</w:t>
+    </w:r>
+    <w:r>
+      <w:t xml:space="preserve"> for project “$” </w:t>
     </w:r>
   </w:p>
 </w:hdr>
@@ -1407,7 +1431,7 @@
 </file>
 
 <file path=customXml/itemProps1.xml><?xml version="1.0" encoding="utf-8"?>
-<ds:datastoreItem xmlns:ds="http://schemas.openxmlformats.org/officeDocument/2006/customXml" ds:itemID="{990601C8-455F-40BF-8305-150B3D09D37C}">
+<ds:datastoreItem xmlns:ds="http://schemas.openxmlformats.org/officeDocument/2006/customXml" ds:itemID="{28F1CC93-4ADB-4079-82E0-3F2F697F7F9C}">
   <ds:schemaRefs>
     <ds:schemaRef ds:uri="http://schemas.openxmlformats.org/officeDocument/2006/bibliography"/>
   </ds:schemaRefs>

</xml_diff>